<commit_message>
Теперь  entry point: client.js
</commit_message>
<xml_diff>
--- a/notes/notes.docx
+++ b/notes/notes.docx
@@ -86,15 +86,47 @@
           <w:highlight w:val="lightGray"/>
           <w:lang w:val="en-US"/>
         </w:rPr>
-        <w:t xml:space="preserve"> </w:t>
-      </w:r>
-      <w:r>
-        <w:rPr>
-          <w:b/>
-          <w:highlight w:val="lightGray"/>
-          <w:lang w:val="en-US"/>
-        </w:rPr>
-        <w:t xml:space="preserve">react-dom  </w:t>
+        <w:t>t</w:t>
+      </w:r>
+      <w:r>
+        <w:rPr>
+          <w:b/>
+          <w:highlight w:val="lightGray"/>
+          <w:lang w:val="en-US"/>
+        </w:rPr>
+        <w:t xml:space="preserve"> </w:t>
+      </w:r>
+      <w:r>
+        <w:rPr>
+          <w:b/>
+          <w:highlight w:val="lightGray"/>
+          <w:lang w:val="en-US"/>
+        </w:rPr>
+        <w:t>react-dom</w:t>
+      </w:r>
+      <w:r>
+        <w:rPr>
+          <w:b/>
+          <w:highlight w:val="lightGray"/>
+          <w:lang w:val="en-US"/>
+        </w:rPr>
+        <w:t xml:space="preserve"> </w:t>
+      </w:r>
+      <w:r>
+        <w:rPr>
+          <w:b/>
+          <w:highlight w:val="lightGray"/>
+          <w:lang w:val="en-US"/>
+        </w:rPr>
+        <w:t>babel-loader</w:t>
+      </w:r>
+      <w:r>
+        <w:rPr>
+          <w:b/>
+          <w:highlight w:val="lightGray"/>
+          <w:lang w:val="en-US"/>
+        </w:rPr>
+        <w:t xml:space="preserve">  </w:t>
       </w:r>
       <w:r>
         <w:rPr>
@@ -140,31 +172,7 @@
           <w:highlight w:val="lightGray"/>
           <w:lang w:val="en-US"/>
         </w:rPr>
-        <w:t xml:space="preserve"> </w:t>
-      </w:r>
-      <w:r>
-        <w:rPr>
-          <w:b/>
-          <w:highlight w:val="lightGray"/>
-          <w:lang w:val="en-US"/>
-        </w:rPr>
-        <w:t>clean-webpack-plugin</w:t>
-      </w:r>
-      <w:r>
-        <w:rPr>
-          <w:b/>
-          <w:highlight w:val="lightGray"/>
-          <w:lang w:val="en-US"/>
-        </w:rPr>
-        <w:t xml:space="preserve"> </w:t>
-      </w:r>
-      <w:r>
-        <w:rPr>
-          <w:b/>
-          <w:highlight w:val="lightGray"/>
-          <w:lang w:val="en-US"/>
-        </w:rPr>
-        <w:t>copy-webpack-plugin</w:t>
+        <w:t xml:space="preserve"> clean-webpack-plugin copy-webpack-plugin</w:t>
       </w:r>
       <w:r>
         <w:rPr>
@@ -886,6 +894,93 @@
     </w:p>
     <w:p>
       <w:pPr>
+        <w:pStyle w:val="a3"/>
+        <w:pBdr>
+          <w:top w:val="single" w:sz="4" w:space="1" w:color="auto"/>
+          <w:left w:val="single" w:sz="4" w:space="4" w:color="auto"/>
+          <w:bottom w:val="single" w:sz="4" w:space="1" w:color="auto"/>
+          <w:right w:val="single" w:sz="4" w:space="4" w:color="auto"/>
+        </w:pBdr>
+        <w:shd w:val="clear" w:color="auto" w:fill="FAFBFC"/>
+        <w:spacing w:before="0" w:beforeAutospacing="0" w:after="0" w:afterAutospacing="0"/>
+        <w:textAlignment w:val="baseline"/>
+        <w:rPr>
+          <w:rFonts w:ascii="inherit" w:hAnsi="inherit"/>
+          <w:sz w:val="20"/>
+          <w:szCs w:val="20"/>
+          <w:bdr w:val="none" w:sz="0" w:space="0" w:color="auto" w:frame="1"/>
+          <w:lang w:val="en-US"/>
+        </w:rPr>
+      </w:pPr>
+    </w:p>
+    <w:p>
+      <w:pPr>
+        <w:pStyle w:val="a3"/>
+        <w:pBdr>
+          <w:top w:val="single" w:sz="4" w:space="1" w:color="auto"/>
+          <w:left w:val="single" w:sz="4" w:space="4" w:color="auto"/>
+          <w:bottom w:val="single" w:sz="4" w:space="1" w:color="auto"/>
+          <w:right w:val="single" w:sz="4" w:space="4" w:color="auto"/>
+        </w:pBdr>
+        <w:shd w:val="clear" w:color="auto" w:fill="FAFBFC"/>
+        <w:spacing w:after="0"/>
+        <w:textAlignment w:val="baseline"/>
+        <w:rPr>
+          <w:rFonts w:ascii="Source Sans Pro" w:hAnsi="Source Sans Pro"/>
+          <w:b/>
+          <w:color w:val="333333"/>
+          <w:spacing w:val="1"/>
+          <w:sz w:val="23"/>
+          <w:szCs w:val="23"/>
+          <w:lang w:val="en-US"/>
+        </w:rPr>
+      </w:pPr>
+      <w:r>
+        <w:rPr>
+          <w:rFonts w:ascii="Source Sans Pro" w:hAnsi="Source Sans Pro"/>
+          <w:b/>
+          <w:color w:val="333333"/>
+          <w:spacing w:val="1"/>
+          <w:sz w:val="23"/>
+          <w:szCs w:val="23"/>
+          <w:lang w:val="en-US"/>
+        </w:rPr>
+        <w:t>@babel/polyfill</w:t>
+      </w:r>
+    </w:p>
+    <w:p>
+      <w:pPr>
+        <w:pStyle w:val="a3"/>
+        <w:pBdr>
+          <w:top w:val="single" w:sz="4" w:space="1" w:color="auto"/>
+          <w:left w:val="single" w:sz="4" w:space="4" w:color="auto"/>
+          <w:bottom w:val="single" w:sz="4" w:space="1" w:color="auto"/>
+          <w:right w:val="single" w:sz="4" w:space="4" w:color="auto"/>
+        </w:pBdr>
+        <w:shd w:val="clear" w:color="auto" w:fill="FAFBFC"/>
+        <w:spacing w:before="0" w:beforeAutospacing="0" w:after="0" w:afterAutospacing="0"/>
+        <w:textAlignment w:val="baseline"/>
+        <w:rPr>
+          <w:rFonts w:ascii="inherit" w:hAnsi="inherit"/>
+          <w:sz w:val="20"/>
+          <w:szCs w:val="20"/>
+          <w:bdr w:val="none" w:sz="0" w:space="0" w:color="auto" w:frame="1"/>
+          <w:lang w:val="en-US"/>
+        </w:rPr>
+      </w:pPr>
+      <w:r>
+        <w:rPr>
+          <w:rFonts w:ascii="inherit" w:hAnsi="inherit"/>
+          <w:sz w:val="20"/>
+          <w:szCs w:val="20"/>
+          <w:bdr w:val="none" w:sz="0" w:space="0" w:color="auto" w:frame="1"/>
+          <w:lang w:val="en-US"/>
+        </w:rPr>
+        <w:t xml:space="preserve"> As of Babel 7.4.0, this package has been deprecated in favor of directly including core-js/stable (to polyfill ECMAScript features) and regenerator-runtime/runtime (needed to use transpiled generator functions):</w:t>
+      </w:r>
+    </w:p>
+    <w:p>
+      <w:pPr>
         <w:rPr>
           <w:b/>
           <w:lang w:val="en-US"/>
@@ -1380,7 +1475,609 @@
         <w:t>}</w:t>
       </w:r>
     </w:p>
+    <w:p>
+      <w:pPr>
+        <w:rPr>
+          <w:lang w:val="en-US"/>
+        </w:rPr>
+      </w:pPr>
+    </w:p>
+    <w:p>
+      <w:pPr>
+        <w:shd w:val="clear" w:color="auto" w:fill="FFFFFF"/>
+        <w:spacing w:after="0" w:line="240" w:lineRule="auto"/>
+        <w:rPr>
+          <w:rFonts w:ascii="Arial" w:eastAsia="Times New Roman" w:hAnsi="Arial" w:cs="Arial"/>
+          <w:color w:val="222222"/>
+          <w:sz w:val="20"/>
+          <w:szCs w:val="20"/>
+          <w:lang w:eastAsia="ru-RU"/>
+        </w:rPr>
+      </w:pPr>
+      <w:r>
+        <w:rPr>
+          <w:rFonts w:ascii="Arial" w:eastAsia="Times New Roman" w:hAnsi="Arial" w:cs="Arial"/>
+          <w:color w:val="222222"/>
+          <w:sz w:val="20"/>
+          <w:szCs w:val="20"/>
+          <w:lang w:eastAsia="ru-RU"/>
+        </w:rPr>
+        <w:lastRenderedPageBreak/>
+        <w:t>Еще одна крутая особенность процесса сборки </w:t>
+      </w:r>
+      <w:r>
+        <w:rPr>
+          <w:rFonts w:ascii="Arial" w:eastAsia="Times New Roman" w:hAnsi="Arial" w:cs="Arial"/>
+          <w:i/>
+          <w:iCs/>
+          <w:color w:val="222222"/>
+          <w:sz w:val="20"/>
+          <w:lang w:eastAsia="ru-RU"/>
+        </w:rPr>
+        <w:t>webpack</w:t>
+      </w:r>
+      <w:r>
+        <w:rPr>
+          <w:rFonts w:ascii="Arial" w:eastAsia="Times New Roman" w:hAnsi="Arial" w:cs="Arial"/>
+          <w:color w:val="222222"/>
+          <w:sz w:val="20"/>
+          <w:szCs w:val="20"/>
+          <w:lang w:eastAsia="ru-RU"/>
+        </w:rPr>
+        <w:t> заключается в том, что если вы используете огромную библиотеку, например </w:t>
+      </w:r>
+      <w:r>
+        <w:rPr>
+          <w:rFonts w:ascii="Arial" w:eastAsia="Times New Roman" w:hAnsi="Arial" w:cs="Arial"/>
+          <w:i/>
+          <w:iCs/>
+          <w:color w:val="222222"/>
+          <w:sz w:val="20"/>
+          <w:lang w:eastAsia="ru-RU"/>
+        </w:rPr>
+        <w:t>lodash</w:t>
+      </w:r>
+      <w:r>
+        <w:rPr>
+          <w:rFonts w:ascii="Arial" w:eastAsia="Times New Roman" w:hAnsi="Arial" w:cs="Arial"/>
+          <w:color w:val="222222"/>
+          <w:sz w:val="20"/>
+          <w:szCs w:val="20"/>
+          <w:lang w:eastAsia="ru-RU"/>
+        </w:rPr>
+        <w:t>, но явно указываете, что вам нужна только определенная функция, например</w:t>
+      </w:r>
+    </w:p>
+    <w:p>
+      <w:pPr>
+        <w:spacing w:after="0" w:line="240" w:lineRule="auto"/>
+        <w:rPr>
+          <w:rFonts w:ascii="Times New Roman" w:eastAsia="Times New Roman" w:hAnsi="Times New Roman" w:cs="Times New Roman"/>
+          <w:sz w:val="24"/>
+          <w:szCs w:val="24"/>
+          <w:lang w:eastAsia="ru-RU"/>
+        </w:rPr>
+      </w:pPr>
+      <w:r>
+        <w:rPr>
+          <w:rFonts w:ascii="Arial" w:eastAsia="Times New Roman" w:hAnsi="Arial" w:cs="Arial"/>
+          <w:color w:val="222222"/>
+          <w:sz w:val="20"/>
+          <w:szCs w:val="20"/>
+          <w:lang w:eastAsia="ru-RU"/>
+        </w:rPr>
+        <w:br/>
+      </w:r>
+    </w:p>
+    <w:p>
+      <w:pPr>
+        <w:shd w:val="clear" w:color="auto" w:fill="FFFFFF"/>
+        <w:tabs>
+          <w:tab w:val="left" w:pos="916"/>
+          <w:tab w:val="left" w:pos="1832"/>
+          <w:tab w:val="left" w:pos="2748"/>
+          <w:tab w:val="left" w:pos="3664"/>
+          <w:tab w:val="left" w:pos="4580"/>
+          <w:tab w:val="left" w:pos="5496"/>
+          <w:tab w:val="left" w:pos="6412"/>
+          <w:tab w:val="left" w:pos="7328"/>
+          <w:tab w:val="left" w:pos="8244"/>
+          <w:tab w:val="left" w:pos="9160"/>
+          <w:tab w:val="left" w:pos="10076"/>
+          <w:tab w:val="left" w:pos="10992"/>
+          <w:tab w:val="left" w:pos="11908"/>
+          <w:tab w:val="left" w:pos="12824"/>
+          <w:tab w:val="left" w:pos="13740"/>
+          <w:tab w:val="left" w:pos="14656"/>
+        </w:tabs>
+        <w:wordWrap w:val="0"/>
+        <w:spacing w:after="0" w:line="240" w:lineRule="auto"/>
+        <w:rPr>
+          <w:rFonts w:ascii="Courier New" w:eastAsia="Times New Roman" w:hAnsi="Courier New" w:cs="Courier New"/>
+          <w:color w:val="222222"/>
+          <w:sz w:val="20"/>
+          <w:szCs w:val="20"/>
+          <w:lang w:val="en-US" w:eastAsia="ru-RU"/>
+        </w:rPr>
+      </w:pPr>
+      <w:r>
+        <w:rPr>
+          <w:rFonts w:ascii="Consolas" w:eastAsia="Times New Roman" w:hAnsi="Consolas" w:cs="Consolas"/>
+          <w:color w:val="A626A4"/>
+          <w:sz w:val="18"/>
+          <w:lang w:val="en-US" w:eastAsia="ru-RU"/>
+        </w:rPr>
+        <w:t>import</w:t>
+      </w:r>
+      <w:r>
+        <w:rPr>
+          <w:rFonts w:ascii="Consolas" w:eastAsia="Times New Roman" w:hAnsi="Consolas" w:cs="Consolas"/>
+          <w:color w:val="383A42"/>
+          <w:sz w:val="18"/>
+          <w:lang w:val="en-US" w:eastAsia="ru-RU"/>
+        </w:rPr>
+        <w:t xml:space="preserve"> assign </w:t>
+      </w:r>
+      <w:r>
+        <w:rPr>
+          <w:rFonts w:ascii="Consolas" w:eastAsia="Times New Roman" w:hAnsi="Consolas" w:cs="Consolas"/>
+          <w:color w:val="A626A4"/>
+          <w:sz w:val="18"/>
+          <w:lang w:val="en-US" w:eastAsia="ru-RU"/>
+        </w:rPr>
+        <w:t>from</w:t>
+      </w:r>
+      <w:r>
+        <w:rPr>
+          <w:rFonts w:ascii="Consolas" w:eastAsia="Times New Roman" w:hAnsi="Consolas" w:cs="Consolas"/>
+          <w:color w:val="383A42"/>
+          <w:sz w:val="18"/>
+          <w:lang w:val="en-US" w:eastAsia="ru-RU"/>
+        </w:rPr>
+        <w:t xml:space="preserve"> </w:t>
+      </w:r>
+      <w:r>
+        <w:rPr>
+          <w:rFonts w:ascii="Consolas" w:eastAsia="Times New Roman" w:hAnsi="Consolas" w:cs="Consolas"/>
+          <w:color w:val="50A14F"/>
+          <w:sz w:val="18"/>
+          <w:lang w:val="en-US" w:eastAsia="ru-RU"/>
+        </w:rPr>
+        <w:t>'lodash/assign'</w:t>
+      </w:r>
+      <w:r>
+        <w:rPr>
+          <w:rFonts w:ascii="Consolas" w:eastAsia="Times New Roman" w:hAnsi="Consolas" w:cs="Consolas"/>
+          <w:color w:val="383A42"/>
+          <w:sz w:val="18"/>
+          <w:lang w:val="en-US" w:eastAsia="ru-RU"/>
+        </w:rPr>
+        <w:t>;</w:t>
+      </w:r>
+    </w:p>
+    <w:p>
+      <w:pPr>
+        <w:spacing w:after="0" w:line="240" w:lineRule="auto"/>
+        <w:rPr>
+          <w:rFonts w:ascii="Times New Roman" w:eastAsia="Times New Roman" w:hAnsi="Times New Roman" w:cs="Times New Roman"/>
+          <w:sz w:val="24"/>
+          <w:szCs w:val="24"/>
+          <w:lang w:val="en-US" w:eastAsia="ru-RU"/>
+        </w:rPr>
+      </w:pPr>
+      <w:r>
+        <w:rPr>
+          <w:rFonts w:ascii="Arial" w:eastAsia="Times New Roman" w:hAnsi="Arial" w:cs="Arial"/>
+          <w:color w:val="222222"/>
+          <w:sz w:val="20"/>
+          <w:szCs w:val="20"/>
+          <w:lang w:val="en-US" w:eastAsia="ru-RU"/>
+        </w:rPr>
+        <w:br/>
+      </w:r>
+    </w:p>
+    <w:p>
+      <w:pPr>
+        <w:shd w:val="clear" w:color="auto" w:fill="FFFFFF"/>
+        <w:spacing w:after="0" w:line="240" w:lineRule="auto"/>
+        <w:rPr>
+          <w:rFonts w:ascii="Arial" w:eastAsia="Times New Roman" w:hAnsi="Arial" w:cs="Arial"/>
+          <w:color w:val="222222"/>
+          <w:sz w:val="20"/>
+          <w:szCs w:val="20"/>
+          <w:lang w:val="en-US" w:eastAsia="ru-RU"/>
+        </w:rPr>
+      </w:pPr>
+      <w:r>
+        <w:rPr>
+          <w:rFonts w:ascii="Arial" w:eastAsia="Times New Roman" w:hAnsi="Arial" w:cs="Arial"/>
+          <w:color w:val="222222"/>
+          <w:sz w:val="20"/>
+          <w:szCs w:val="20"/>
+          <w:lang w:eastAsia="ru-RU"/>
+        </w:rPr>
+        <w:t>то в итоговую сборку войдет лишь используемая часть библиотеки, а не вся она целиком, что может существенно уменьшить размер собранного файла.</w:t>
+      </w:r>
+    </w:p>
+    <w:p>
+      <w:pPr>
+        <w:shd w:val="clear" w:color="auto" w:fill="FFFFFF"/>
+        <w:spacing w:after="0" w:line="240" w:lineRule="auto"/>
+        <w:rPr>
+          <w:rFonts w:ascii="Arial" w:eastAsia="Times New Roman" w:hAnsi="Arial" w:cs="Arial"/>
+          <w:color w:val="222222"/>
+          <w:sz w:val="20"/>
+          <w:szCs w:val="20"/>
+          <w:lang w:val="en-US" w:eastAsia="ru-RU"/>
+        </w:rPr>
+      </w:pPr>
+    </w:p>
+    <w:p>
+      <w:r>
+        <w:rPr>
+          <w:rStyle w:val="a5"/>
+          <w:rFonts w:ascii="Arial" w:hAnsi="Arial" w:cs="Arial"/>
+          <w:b/>
+          <w:bCs/>
+          <w:color w:val="222222"/>
+          <w:sz w:val="20"/>
+          <w:szCs w:val="20"/>
+          <w:shd w:val="clear" w:color="auto" w:fill="FFFFFF"/>
+        </w:rPr>
+        <w:t>Примечание:</w:t>
+      </w:r>
+      <w:r>
+        <w:rPr>
+          <w:rStyle w:val="a5"/>
+          <w:rFonts w:ascii="Arial" w:hAnsi="Arial" w:cs="Arial"/>
+          <w:color w:val="222222"/>
+          <w:sz w:val="20"/>
+          <w:szCs w:val="20"/>
+          <w:shd w:val="clear" w:color="auto" w:fill="FFFFFF"/>
+        </w:rPr>
+        <w:t> это будет работать, только если используемая библиотека поддерживает модульность. По этой причине автор отказался от использования в своих проектах библиотек Moment.js, XRegExp и ряда других.</w:t>
+      </w:r>
+    </w:p>
+    <w:p>
+      <w:pPr>
+        <w:shd w:val="clear" w:color="auto" w:fill="FFFFFF"/>
+        <w:spacing w:after="0" w:line="240" w:lineRule="auto"/>
+        <w:rPr>
+          <w:rFonts w:ascii="Arial" w:eastAsia="Times New Roman" w:hAnsi="Arial" w:cs="Arial"/>
+          <w:color w:val="222222"/>
+          <w:sz w:val="20"/>
+          <w:szCs w:val="20"/>
+          <w:lang w:eastAsia="ru-RU"/>
+        </w:rPr>
+      </w:pPr>
+      <w:r>
+        <w:rPr>
+          <w:rFonts w:ascii="Arial" w:eastAsia="Times New Roman" w:hAnsi="Arial" w:cs="Arial"/>
+          <w:i/>
+          <w:iCs/>
+          <w:color w:val="222222"/>
+          <w:sz w:val="20"/>
+          <w:lang w:eastAsia="ru-RU"/>
+        </w:rPr>
+        <w:t>resolve</w:t>
+      </w:r>
+      <w:r>
+        <w:rPr>
+          <w:rFonts w:ascii="Arial" w:eastAsia="Times New Roman" w:hAnsi="Arial" w:cs="Arial"/>
+          <w:color w:val="222222"/>
+          <w:sz w:val="20"/>
+          <w:szCs w:val="20"/>
+          <w:lang w:eastAsia="ru-RU"/>
+        </w:rPr>
+        <w:t> означает, что когда мы пишем в коде нашего приложения</w:t>
+      </w:r>
+    </w:p>
+    <w:p>
+      <w:pPr>
+        <w:spacing w:after="0" w:line="240" w:lineRule="auto"/>
+        <w:rPr>
+          <w:rFonts w:ascii="Times New Roman" w:eastAsia="Times New Roman" w:hAnsi="Times New Roman" w:cs="Times New Roman"/>
+          <w:sz w:val="24"/>
+          <w:szCs w:val="24"/>
+          <w:lang w:eastAsia="ru-RU"/>
+        </w:rPr>
+      </w:pPr>
+      <w:r>
+        <w:rPr>
+          <w:rFonts w:ascii="Arial" w:eastAsia="Times New Roman" w:hAnsi="Arial" w:cs="Arial"/>
+          <w:color w:val="222222"/>
+          <w:sz w:val="20"/>
+          <w:szCs w:val="20"/>
+          <w:lang w:eastAsia="ru-RU"/>
+        </w:rPr>
+        <w:br/>
+      </w:r>
+    </w:p>
+    <w:p>
+      <w:pPr>
+        <w:shd w:val="clear" w:color="auto" w:fill="FFFFFF"/>
+        <w:tabs>
+          <w:tab w:val="left" w:pos="916"/>
+          <w:tab w:val="left" w:pos="1832"/>
+          <w:tab w:val="left" w:pos="2748"/>
+          <w:tab w:val="left" w:pos="3664"/>
+          <w:tab w:val="left" w:pos="4580"/>
+          <w:tab w:val="left" w:pos="5496"/>
+          <w:tab w:val="left" w:pos="6412"/>
+          <w:tab w:val="left" w:pos="7328"/>
+          <w:tab w:val="left" w:pos="8244"/>
+          <w:tab w:val="left" w:pos="9160"/>
+          <w:tab w:val="left" w:pos="10076"/>
+          <w:tab w:val="left" w:pos="10992"/>
+          <w:tab w:val="left" w:pos="11908"/>
+          <w:tab w:val="left" w:pos="12824"/>
+          <w:tab w:val="left" w:pos="13740"/>
+          <w:tab w:val="left" w:pos="14656"/>
+        </w:tabs>
+        <w:wordWrap w:val="0"/>
+        <w:spacing w:after="0" w:line="240" w:lineRule="auto"/>
+        <w:rPr>
+          <w:rFonts w:ascii="Courier New" w:eastAsia="Times New Roman" w:hAnsi="Courier New" w:cs="Courier New"/>
+          <w:color w:val="222222"/>
+          <w:sz w:val="20"/>
+          <w:szCs w:val="20"/>
+          <w:lang w:val="en-US" w:eastAsia="ru-RU"/>
+        </w:rPr>
+      </w:pPr>
+      <w:r>
+        <w:rPr>
+          <w:rFonts w:ascii="Consolas" w:eastAsia="Times New Roman" w:hAnsi="Consolas" w:cs="Consolas"/>
+          <w:color w:val="A626A4"/>
+          <w:sz w:val="18"/>
+          <w:lang w:val="en-US" w:eastAsia="ru-RU"/>
+        </w:rPr>
+        <w:t>import</w:t>
+      </w:r>
+      <w:r>
+        <w:rPr>
+          <w:rFonts w:ascii="Consolas" w:eastAsia="Times New Roman" w:hAnsi="Consolas" w:cs="Consolas"/>
+          <w:color w:val="383A42"/>
+          <w:sz w:val="18"/>
+          <w:lang w:val="en-US" w:eastAsia="ru-RU"/>
+        </w:rPr>
+        <w:t xml:space="preserve"> SomeClass </w:t>
+      </w:r>
+      <w:r>
+        <w:rPr>
+          <w:rFonts w:ascii="Consolas" w:eastAsia="Times New Roman" w:hAnsi="Consolas" w:cs="Consolas"/>
+          <w:color w:val="A626A4"/>
+          <w:sz w:val="18"/>
+          <w:lang w:val="en-US" w:eastAsia="ru-RU"/>
+        </w:rPr>
+        <w:t>from</w:t>
+      </w:r>
+      <w:r>
+        <w:rPr>
+          <w:rFonts w:ascii="Consolas" w:eastAsia="Times New Roman" w:hAnsi="Consolas" w:cs="Consolas"/>
+          <w:color w:val="383A42"/>
+          <w:sz w:val="18"/>
+          <w:lang w:val="en-US" w:eastAsia="ru-RU"/>
+        </w:rPr>
+        <w:t xml:space="preserve"> </w:t>
+      </w:r>
+      <w:r>
+        <w:rPr>
+          <w:rFonts w:ascii="Consolas" w:eastAsia="Times New Roman" w:hAnsi="Consolas" w:cs="Consolas"/>
+          <w:color w:val="50A14F"/>
+          <w:sz w:val="18"/>
+          <w:lang w:val="en-US" w:eastAsia="ru-RU"/>
+        </w:rPr>
+        <w:t>'./SomeClass'</w:t>
+      </w:r>
+      <w:r>
+        <w:rPr>
+          <w:rFonts w:ascii="Consolas" w:eastAsia="Times New Roman" w:hAnsi="Consolas" w:cs="Consolas"/>
+          <w:color w:val="383A42"/>
+          <w:sz w:val="18"/>
+          <w:lang w:val="en-US" w:eastAsia="ru-RU"/>
+        </w:rPr>
+        <w:t>;</w:t>
+      </w:r>
+    </w:p>
+    <w:p>
+      <w:pPr>
+        <w:spacing w:after="0" w:line="240" w:lineRule="auto"/>
+        <w:rPr>
+          <w:rFonts w:ascii="Times New Roman" w:eastAsia="Times New Roman" w:hAnsi="Times New Roman" w:cs="Times New Roman"/>
+          <w:sz w:val="24"/>
+          <w:szCs w:val="24"/>
+          <w:lang w:val="en-US" w:eastAsia="ru-RU"/>
+        </w:rPr>
+      </w:pPr>
+      <w:r>
+        <w:rPr>
+          <w:rFonts w:ascii="Arial" w:eastAsia="Times New Roman" w:hAnsi="Arial" w:cs="Arial"/>
+          <w:color w:val="222222"/>
+          <w:sz w:val="20"/>
+          <w:szCs w:val="20"/>
+          <w:lang w:val="en-US" w:eastAsia="ru-RU"/>
+        </w:rPr>
+        <w:br/>
+      </w:r>
+    </w:p>
+    <w:p>
+      <w:pPr>
+        <w:shd w:val="clear" w:color="auto" w:fill="FFFFFF"/>
+        <w:spacing w:after="0" w:line="240" w:lineRule="auto"/>
+        <w:rPr>
+          <w:rFonts w:ascii="Arial" w:eastAsia="Times New Roman" w:hAnsi="Arial" w:cs="Arial"/>
+          <w:color w:val="222222"/>
+          <w:sz w:val="20"/>
+          <w:szCs w:val="20"/>
+          <w:lang w:eastAsia="ru-RU"/>
+        </w:rPr>
+      </w:pPr>
+      <w:r>
+        <w:rPr>
+          <w:rFonts w:ascii="Arial" w:eastAsia="Times New Roman" w:hAnsi="Arial" w:cs="Arial"/>
+          <w:i/>
+          <w:iCs/>
+          <w:color w:val="222222"/>
+          <w:sz w:val="20"/>
+          <w:lang w:eastAsia="ru-RU"/>
+        </w:rPr>
+        <w:t>webpack</w:t>
+      </w:r>
+      <w:r>
+        <w:rPr>
+          <w:rFonts w:ascii="Arial" w:eastAsia="Times New Roman" w:hAnsi="Arial" w:cs="Arial"/>
+          <w:color w:val="222222"/>
+          <w:sz w:val="20"/>
+          <w:szCs w:val="20"/>
+          <w:lang w:eastAsia="ru-RU"/>
+        </w:rPr>
+        <w:t> будет искать </w:t>
+      </w:r>
+      <w:r>
+        <w:rPr>
+          <w:rFonts w:ascii="Arial" w:eastAsia="Times New Roman" w:hAnsi="Arial" w:cs="Arial"/>
+          <w:i/>
+          <w:iCs/>
+          <w:color w:val="222222"/>
+          <w:sz w:val="20"/>
+          <w:lang w:eastAsia="ru-RU"/>
+        </w:rPr>
+        <w:t>SomeClass</w:t>
+      </w:r>
+      <w:r>
+        <w:rPr>
+          <w:rFonts w:ascii="Arial" w:eastAsia="Times New Roman" w:hAnsi="Arial" w:cs="Arial"/>
+          <w:color w:val="222222"/>
+          <w:sz w:val="20"/>
+          <w:szCs w:val="20"/>
+          <w:lang w:eastAsia="ru-RU"/>
+        </w:rPr>
+        <w:t> в файлах </w:t>
+      </w:r>
+      <w:r>
+        <w:rPr>
+          <w:rFonts w:ascii="Arial" w:eastAsia="Times New Roman" w:hAnsi="Arial" w:cs="Arial"/>
+          <w:i/>
+          <w:iCs/>
+          <w:color w:val="222222"/>
+          <w:sz w:val="20"/>
+          <w:lang w:eastAsia="ru-RU"/>
+        </w:rPr>
+        <w:t>SomeClass.js</w:t>
+      </w:r>
+      <w:r>
+        <w:rPr>
+          <w:rFonts w:ascii="Arial" w:eastAsia="Times New Roman" w:hAnsi="Arial" w:cs="Arial"/>
+          <w:color w:val="222222"/>
+          <w:sz w:val="20"/>
+          <w:szCs w:val="20"/>
+          <w:lang w:eastAsia="ru-RU"/>
+        </w:rPr>
+        <w:t> или </w:t>
+      </w:r>
+      <w:r>
+        <w:rPr>
+          <w:rFonts w:ascii="Arial" w:eastAsia="Times New Roman" w:hAnsi="Arial" w:cs="Arial"/>
+          <w:i/>
+          <w:iCs/>
+          <w:color w:val="222222"/>
+          <w:sz w:val="20"/>
+          <w:lang w:eastAsia="ru-RU"/>
+        </w:rPr>
+        <w:t>SomeClass.jsx</w:t>
+      </w:r>
+      <w:r>
+        <w:rPr>
+          <w:rFonts w:ascii="Arial" w:eastAsia="Times New Roman" w:hAnsi="Arial" w:cs="Arial"/>
+          <w:color w:val="222222"/>
+          <w:sz w:val="20"/>
+          <w:szCs w:val="20"/>
+          <w:lang w:eastAsia="ru-RU"/>
+        </w:rPr>
+        <w:t> прежде, чем сообщит, что не может найти указанный файл.</w:t>
+      </w:r>
+    </w:p>
     <w:p/>
+    <w:p>
+      <w:pPr>
+        <w:rPr>
+          <w:lang w:val="en-US"/>
+        </w:rPr>
+      </w:pPr>
+      <w:r>
+        <w:rPr>
+          <w:rFonts w:ascii="Source Sans Pro" w:hAnsi="Source Sans Pro"/>
+          <w:i/>
+          <w:iCs/>
+          <w:color w:val="4E7182"/>
+          <w:sz w:val="20"/>
+          <w:szCs w:val="20"/>
+          <w:shd w:val="clear" w:color="auto" w:fill="EAF8FF"/>
+          <w:lang w:val="en-US"/>
+        </w:rPr>
+        <w:t>The webpack repository contains an </w:t>
+      </w:r>
+      <w:hyperlink r:id="rId7" w:history="1">
+        <w:r>
+          <w:rPr>
+            <w:rStyle w:val="a4"/>
+            <w:rFonts w:ascii="Source Sans Pro" w:hAnsi="Source Sans Pro"/>
+            <w:i/>
+            <w:iCs/>
+            <w:color w:val="1A6BAC"/>
+            <w:sz w:val="20"/>
+            <w:szCs w:val="20"/>
+            <w:bdr w:val="none" w:sz="0" w:space="0" w:color="auto" w:frame="1"/>
+            <w:shd w:val="clear" w:color="auto" w:fill="EAF8FF"/>
+            <w:lang w:val="en-US"/>
+          </w:rPr>
+          <w:t>example showing the effect of all </w:t>
+        </w:r>
+        <w:r>
+          <w:rPr>
+            <w:rStyle w:val="HTML"/>
+            <w:rFonts w:ascii="Consolas" w:eastAsiaTheme="minorHAnsi" w:hAnsi="Consolas" w:cs="Consolas"/>
+            <w:i/>
+            <w:iCs/>
+            <w:color w:val="1A6BAC"/>
+            <w:sz w:val="18"/>
+            <w:szCs w:val="18"/>
+            <w:bdr w:val="none" w:sz="0" w:space="0" w:color="auto" w:frame="1"/>
+            <w:shd w:val="clear" w:color="auto" w:fill="EAF8FF"/>
+            <w:lang w:val="en-US"/>
+          </w:rPr>
+          <w:t>devtool</w:t>
+        </w:r>
+        <w:r>
+          <w:rPr>
+            <w:rStyle w:val="a4"/>
+            <w:rFonts w:ascii="Source Sans Pro" w:hAnsi="Source Sans Pro"/>
+            <w:i/>
+            <w:iCs/>
+            <w:color w:val="1A6BAC"/>
+            <w:sz w:val="20"/>
+            <w:szCs w:val="20"/>
+            <w:bdr w:val="none" w:sz="0" w:space="0" w:color="auto" w:frame="1"/>
+            <w:shd w:val="clear" w:color="auto" w:fill="EAF8FF"/>
+            <w:lang w:val="en-US"/>
+          </w:rPr>
+          <w:t> variants</w:t>
+        </w:r>
+      </w:hyperlink>
+      <w:r>
+        <w:rPr>
+          <w:rFonts w:ascii="Source Sans Pro" w:hAnsi="Source Sans Pro"/>
+          <w:i/>
+          <w:iCs/>
+          <w:color w:val="4E7182"/>
+          <w:sz w:val="20"/>
+          <w:szCs w:val="20"/>
+          <w:shd w:val="clear" w:color="auto" w:fill="EAF8FF"/>
+          <w:lang w:val="en-US"/>
+        </w:rPr>
+        <w:t>. Those examples will likely help you to understand the differences.</w:t>
+      </w:r>
+    </w:p>
     <w:p>
       <w:r>
         <w:t>ывмыв</w:t>
@@ -1605,7 +2302,6 @@
   <w:style w:type="character" w:default="1" w:styleId="a0">
     <w:name w:val="Default Paragraph Font"/>
     <w:uiPriority w:val="1"/>
-    <w:semiHidden/>
     <w:unhideWhenUsed/>
   </w:style>
   <w:style w:type="table" w:default="1" w:styleId="a1">
@@ -1702,6 +2398,77 @@
       <w:sz w:val="26"/>
       <w:szCs w:val="26"/>
     </w:rPr>
+  </w:style>
+  <w:style w:type="character" w:styleId="a5">
+    <w:name w:val="Emphasis"/>
+    <w:basedOn w:val="a0"/>
+    <w:uiPriority w:val="20"/>
+    <w:qFormat/>
+    <w:rsid w:val="00FA628A"/>
+    <w:rPr>
+      <w:i/>
+      <w:iCs/>
+    </w:rPr>
+  </w:style>
+  <w:style w:type="paragraph" w:styleId="HTML0">
+    <w:name w:val="HTML Preformatted"/>
+    <w:basedOn w:val="a"/>
+    <w:link w:val="HTML1"/>
+    <w:uiPriority w:val="99"/>
+    <w:semiHidden/>
+    <w:unhideWhenUsed/>
+    <w:rsid w:val="00FA628A"/>
+    <w:pPr>
+      <w:tabs>
+        <w:tab w:val="left" w:pos="916"/>
+        <w:tab w:val="left" w:pos="1832"/>
+        <w:tab w:val="left" w:pos="2748"/>
+        <w:tab w:val="left" w:pos="3664"/>
+        <w:tab w:val="left" w:pos="4580"/>
+        <w:tab w:val="left" w:pos="5496"/>
+        <w:tab w:val="left" w:pos="6412"/>
+        <w:tab w:val="left" w:pos="7328"/>
+        <w:tab w:val="left" w:pos="8244"/>
+        <w:tab w:val="left" w:pos="9160"/>
+        <w:tab w:val="left" w:pos="10076"/>
+        <w:tab w:val="left" w:pos="10992"/>
+        <w:tab w:val="left" w:pos="11908"/>
+        <w:tab w:val="left" w:pos="12824"/>
+        <w:tab w:val="left" w:pos="13740"/>
+        <w:tab w:val="left" w:pos="14656"/>
+      </w:tabs>
+      <w:spacing w:after="0" w:line="240" w:lineRule="auto"/>
+    </w:pPr>
+    <w:rPr>
+      <w:rFonts w:ascii="Courier New" w:eastAsia="Times New Roman" w:hAnsi="Courier New" w:cs="Courier New"/>
+      <w:sz w:val="20"/>
+      <w:szCs w:val="20"/>
+      <w:lang w:eastAsia="ru-RU"/>
+    </w:rPr>
+  </w:style>
+  <w:style w:type="character" w:customStyle="1" w:styleId="HTML1">
+    <w:name w:val="Стандартный HTML Знак"/>
+    <w:basedOn w:val="a0"/>
+    <w:link w:val="HTML0"/>
+    <w:uiPriority w:val="99"/>
+    <w:semiHidden/>
+    <w:rsid w:val="00FA628A"/>
+    <w:rPr>
+      <w:rFonts w:ascii="Courier New" w:eastAsia="Times New Roman" w:hAnsi="Courier New" w:cs="Courier New"/>
+      <w:sz w:val="20"/>
+      <w:szCs w:val="20"/>
+      <w:lang w:eastAsia="ru-RU"/>
+    </w:rPr>
+  </w:style>
+  <w:style w:type="character" w:customStyle="1" w:styleId="hljs-keyword">
+    <w:name w:val="hljs-keyword"/>
+    <w:basedOn w:val="a0"/>
+    <w:rsid w:val="00FA628A"/>
+  </w:style>
+  <w:style w:type="character" w:customStyle="1" w:styleId="hljs-string">
+    <w:name w:val="hljs-string"/>
+    <w:basedOn w:val="a0"/>
+    <w:rsid w:val="00FA628A"/>
   </w:style>
 </w:styles>
 </file>

</xml_diff>

<commit_message>
Добавил ESLint Все работает если убрать правило: "ignorePattern": "^\\s*(const|let|var)\\s+\\w+\\s+\\=\\s+\\/.*\\/(|i|g|m|ig|im|gm|igm);?$" из max-len Webpack выдает ошибку: 	Failed to compile. 	./src/client.js 	Module Warning (from ./node_modules/eslint-loader/dist/cjs.js): 	Error while loading rule 'max-len': Invalid regular expression: /^\s*(const|let|var)\s+\w+\s+\=\s+\/.*\/(|i|g|m|ig|im|gm|igm);?$/: Invalid escape 	Occurred while linting D:\habr-uniapp\src\client.js
</commit_message>
<xml_diff>
--- a/notes/notes.docx
+++ b/notes/notes.docx
@@ -1475,13 +1475,7 @@
         <w:t>}</w:t>
       </w:r>
     </w:p>
-    <w:p>
-      <w:pPr>
-        <w:rPr>
-          <w:lang w:val="en-US"/>
-        </w:rPr>
-      </w:pPr>
-    </w:p>
+    <w:p/>
     <w:p>
       <w:pPr>
         <w:shd w:val="clear" w:color="auto" w:fill="FFFFFF"/>
@@ -1685,7 +1679,7 @@
           <w:color w:val="222222"/>
           <w:sz w:val="20"/>
           <w:szCs w:val="20"/>
-          <w:lang w:val="en-US" w:eastAsia="ru-RU"/>
+          <w:lang w:eastAsia="ru-RU"/>
         </w:rPr>
       </w:pPr>
       <w:r>
@@ -1708,7 +1702,7 @@
           <w:color w:val="222222"/>
           <w:sz w:val="20"/>
           <w:szCs w:val="20"/>
-          <w:lang w:val="en-US" w:eastAsia="ru-RU"/>
+          <w:lang w:eastAsia="ru-RU"/>
         </w:rPr>
       </w:pPr>
     </w:p>
@@ -2079,6 +2073,87 @@
       </w:r>
     </w:p>
     <w:p>
+      <w:pPr>
+        <w:rPr>
+          <w:lang w:val="en-US"/>
+        </w:rPr>
+      </w:pPr>
+    </w:p>
+    <w:p>
+      <w:pPr>
+        <w:rPr>
+          <w:lang w:val="en-US"/>
+        </w:rPr>
+      </w:pPr>
+      <w:r>
+        <w:rPr>
+          <w:lang w:val="en-US"/>
+        </w:rPr>
+        <w:t xml:space="preserve">yarn add </w:t>
+      </w:r>
+      <w:r>
+        <w:rPr>
+          <w:lang w:val="en-US"/>
+        </w:rPr>
+        <w:t>bluebird</w:t>
+      </w:r>
+      <w:r>
+        <w:rPr>
+          <w:lang w:val="en-US"/>
+        </w:rPr>
+        <w:t xml:space="preserve"> </w:t>
+      </w:r>
+      <w:r>
+        <w:rPr>
+          <w:lang w:val="en-US"/>
+        </w:rPr>
+        <w:t xml:space="preserve">&amp;&amp; </w:t>
+      </w:r>
+      <w:r>
+        <w:rPr>
+          <w:lang w:val="en-US"/>
+        </w:rPr>
+        <w:t xml:space="preserve">yarn add -D </w:t>
+      </w:r>
+      <w:r>
+        <w:rPr>
+          <w:lang w:val="en-US"/>
+        </w:rPr>
+        <w:t>babel-loader</w:t>
+      </w:r>
+      <w:r>
+        <w:rPr>
+          <w:lang w:val="en-US"/>
+        </w:rPr>
+        <w:t xml:space="preserve"> </w:t>
+      </w:r>
+    </w:p>
+    <w:p>
+      <w:pPr>
+        <w:rPr>
+          <w:lang w:val="en-US"/>
+        </w:rPr>
+      </w:pPr>
+      <w:r>
+        <w:rPr>
+          <w:lang w:val="en-US"/>
+        </w:rPr>
+        <w:t>yarn add -D babel-eslint eslint eslint-loader eslint-plugin-react</w:t>
+      </w:r>
+    </w:p>
+    <w:p>
+      <w:pPr>
+        <w:rPr>
+          <w:lang w:val="en-US"/>
+        </w:rPr>
+      </w:pPr>
+    </w:p>
+    <w:p>
+      <w:pPr>
+        <w:rPr>
+          <w:lang w:val="en-US"/>
+        </w:rPr>
+      </w:pPr>
       <w:r>
         <w:t>ывмыв</w:t>
       </w:r>
@@ -2302,6 +2377,7 @@
   <w:style w:type="character" w:default="1" w:styleId="a0">
     <w:name w:val="Default Paragraph Font"/>
     <w:uiPriority w:val="1"/>
+    <w:semiHidden/>
     <w:unhideWhenUsed/>
   </w:style>
   <w:style w:type="table" w:default="1" w:styleId="a1">

</xml_diff>

<commit_message>
Добавил авто fix eslint ошибок, теперь ошибки фиксится автоматически по средством prettier - yarn lint:fix Разрешил error: 'some_plugin' should be listed in the project's dependencies, not devDependencies  import/no-extraneous-dependencies' Далее Husky и Lint staged в связке с git
</commit_message>
<xml_diff>
--- a/notes/notes.docx
+++ b/notes/notes.docx
@@ -2163,6 +2163,125 @@
         </w:rPr>
         <w:t>ESLint</w:t>
       </w:r>
+    </w:p>
+    <w:p>
+      <w:pPr>
+        <w:rPr>
+          <w:b/>
+          <w:lang w:val="en-US"/>
+        </w:rPr>
+      </w:pPr>
+      <w:r>
+        <w:rPr>
+          <w:b/>
+          <w:highlight w:val="lightGray"/>
+          <w:lang w:val="en-US"/>
+        </w:rPr>
+        <w:t>yarn add -D prettier eslint-config-prettier eslint-plugin-prettier eslint-plugin-html</w:t>
+      </w:r>
+    </w:p>
+    <w:p>
+      <w:pPr>
+        <w:rPr>
+          <w:lang w:val="en-US"/>
+        </w:rPr>
+      </w:pPr>
+      <w:r>
+        <w:rPr>
+          <w:lang w:val="en-US"/>
+        </w:rPr>
+        <w:t>Если error:</w:t>
+      </w:r>
+    </w:p>
+    <w:p>
+      <w:pPr>
+        <w:rPr>
+          <w:i/>
+          <w:lang w:val="en-US"/>
+        </w:rPr>
+      </w:pPr>
+      <w:r>
+        <w:rPr>
+          <w:i/>
+          <w:lang w:val="en-US"/>
+        </w:rPr>
+        <w:t>"error 'some_plugin' should be listed in the project's dependencies, not devDependencies  import/no-extraneous-dependencies"</w:t>
+      </w:r>
+    </w:p>
+    <w:p>
+      <w:r>
+        <w:t xml:space="preserve">то </w:t>
+      </w:r>
+      <w:r>
+        <w:t xml:space="preserve">в </w:t>
+      </w:r>
+      <w:r>
+        <w:rPr>
+          <w:lang w:val="en-US"/>
+        </w:rPr>
+        <w:t>rules</w:t>
+      </w:r>
+      <w:r>
+        <w:t xml:space="preserve"> </w:t>
+      </w:r>
+      <w:r>
+        <w:t>не</w:t>
+      </w:r>
+      <w:r>
+        <w:t>обходимо</w:t>
+      </w:r>
+      <w:r>
+        <w:t xml:space="preserve"> </w:t>
+      </w:r>
+      <w:r>
+        <w:t>добавить:</w:t>
+      </w:r>
+    </w:p>
+    <w:p>
+      <w:pPr>
+        <w:rPr>
+          <w:b/>
+          <w:lang w:val="en-US"/>
+        </w:rPr>
+      </w:pPr>
+      <w:r>
+        <w:rPr>
+          <w:rFonts w:ascii="Consolas" w:hAnsi="Consolas" w:cs="Consolas"/>
+          <w:color w:val="242729"/>
+          <w:sz w:val="16"/>
+          <w:szCs w:val="16"/>
+          <w:shd w:val="clear" w:color="auto" w:fill="EFF0F1"/>
+          <w:lang w:val="en-US"/>
+        </w:rPr>
+        <w:t>"import/no-extraneous-dependencies": ["error", {"devDependencies": true}]</w:t>
+      </w:r>
+      <w:r>
+        <w:rPr>
+          <w:rFonts w:ascii="Consolas" w:hAnsi="Consolas" w:cs="Consolas"/>
+          <w:color w:val="242729"/>
+          <w:sz w:val="16"/>
+          <w:szCs w:val="16"/>
+          <w:shd w:val="clear" w:color="auto" w:fill="EFF0F1"/>
+          <w:lang w:val="en-US"/>
+        </w:rPr>
+        <w:t xml:space="preserve"> - </w:t>
+      </w:r>
+      <w:hyperlink r:id="rId8" w:history="1">
+        <w:r>
+          <w:rPr>
+            <w:rStyle w:val="a4"/>
+            <w:lang w:val="en-US"/>
+          </w:rPr>
+          <w:t>https://github.com/benmosher/eslint-plugin-import/issues/422</w:t>
+        </w:r>
+      </w:hyperlink>
+    </w:p>
+    <w:p>
+      <w:pPr>
+        <w:rPr>
+          <w:lang w:val="en-US"/>
+        </w:rPr>
+      </w:pPr>
     </w:p>
     <w:p>
       <w:pPr>

</xml_diff>

<commit_message>
Добавил Husky и Lint staged в связке с git, перехватчик pre-commit вызывает yarn lint Пофиксил: build/webpack.build.conf.js 		  build/webpack.dev.conf.js 		  postcss.config.js Добавил в .eslintrc: "rules": { "max-len": ["error", 150, { "ignoreUrls": true }] }
</commit_message>
<xml_diff>
--- a/notes/notes.docx
+++ b/notes/notes.docx
@@ -2286,12 +2286,213 @@
     <w:p>
       <w:pPr>
         <w:rPr>
-          <w:lang w:val="en-US"/>
-        </w:rPr>
-      </w:pPr>
+          <w:b/>
+          <w:highlight w:val="lightGray"/>
+          <w:lang w:val="en-US"/>
+        </w:rPr>
+      </w:pPr>
+      <w:r>
+        <w:rPr>
+          <w:b/>
+          <w:highlight w:val="lightGray"/>
+          <w:lang w:val="en-US"/>
+        </w:rPr>
+        <w:t>yarn add -D husky lint-staged</w:t>
+      </w:r>
+    </w:p>
+    <w:p>
+      <w:pPr>
+        <w:rPr>
+          <w:lang w:val="en-US"/>
+        </w:rPr>
+      </w:pPr>
+      <w:r>
+        <w:rPr>
+          <w:b/>
+          <w:highlight w:val="lightGray"/>
+          <w:lang w:val="en-US"/>
+        </w:rPr>
+        <w:t>husky</w:t>
+      </w:r>
+      <w:r>
+        <w:rPr>
+          <w:b/>
+          <w:highlight w:val="lightGray"/>
+          <w:lang w:val="en-US"/>
+        </w:rPr>
+        <w:t xml:space="preserve"> DOCS: </w:t>
+      </w:r>
+      <w:r>
+        <w:rPr>
+          <w:b/>
+          <w:lang w:val="en-US"/>
+        </w:rPr>
+        <w:t xml:space="preserve">    </w:t>
+      </w:r>
+      <w:hyperlink r:id="rId9" w:history="1">
+        <w:r>
+          <w:rPr>
+            <w:rStyle w:val="a4"/>
+            <w:lang w:val="en-US"/>
+          </w:rPr>
+          <w:t>https://github.com/typicode/husky</w:t>
+        </w:r>
+      </w:hyperlink>
+    </w:p>
+    <w:p>
+      <w:pPr>
+        <w:rPr>
+          <w:b/>
+          <w:highlight w:val="lightGray"/>
+          <w:lang w:val="en-US"/>
+        </w:rPr>
+      </w:pPr>
+      <w:r>
+        <w:rPr>
+          <w:b/>
+          <w:highlight w:val="lightGray"/>
+          <w:lang w:val="en-US"/>
+        </w:rPr>
+        <w:t>lint</w:t>
+      </w:r>
+      <w:r>
+        <w:rPr>
+          <w:b/>
+          <w:highlight w:val="lightGray"/>
+          <w:lang w:val="en-US"/>
+        </w:rPr>
+        <w:t>-</w:t>
+      </w:r>
+      <w:r>
+        <w:rPr>
+          <w:b/>
+          <w:highlight w:val="lightGray"/>
+          <w:lang w:val="en-US"/>
+        </w:rPr>
+        <w:t>staged</w:t>
+      </w:r>
+      <w:r>
+        <w:rPr>
+          <w:b/>
+          <w:highlight w:val="lightGray"/>
+          <w:lang w:val="en-US"/>
+        </w:rPr>
+        <w:t xml:space="preserve"> DOCS: </w:t>
+      </w:r>
+      <w:r>
+        <w:rPr>
+          <w:b/>
+          <w:lang w:val="en-US"/>
+        </w:rPr>
+        <w:t xml:space="preserve">   </w:t>
+      </w:r>
+      <w:r>
+        <w:rPr>
+          <w:b/>
+          <w:lang w:val="en-US"/>
+        </w:rPr>
+        <w:t xml:space="preserve"> </w:t>
+      </w:r>
+      <w:hyperlink r:id="rId10" w:history="1">
+        <w:r>
+          <w:rPr>
+            <w:rStyle w:val="a4"/>
+            <w:lang w:val="en-US"/>
+          </w:rPr>
+          <w:t>https://github.com/okonet/lint-staged</w:t>
+        </w:r>
+      </w:hyperlink>
+    </w:p>
+    <w:p>
+      <w:r>
+        <w:lastRenderedPageBreak/>
+        <w:t>Часто для данных пакетов</w:t>
+      </w:r>
+      <w:r>
+        <w:t xml:space="preserve"> (</w:t>
+      </w:r>
+      <w:r>
+        <w:rPr>
+          <w:b/>
+          <w:highlight w:val="lightGray"/>
+          <w:lang w:val="en-US"/>
+        </w:rPr>
+        <w:t>husky</w:t>
+      </w:r>
+      <w:r>
+        <w:rPr>
+          <w:b/>
+          <w:highlight w:val="lightGray"/>
+        </w:rPr>
+        <w:t xml:space="preserve"> </w:t>
+      </w:r>
+      <w:r>
+        <w:rPr>
+          <w:b/>
+          <w:highlight w:val="lightGray"/>
+          <w:lang w:val="en-US"/>
+        </w:rPr>
+        <w:t>lint</w:t>
+      </w:r>
+      <w:r>
+        <w:rPr>
+          <w:b/>
+          <w:highlight w:val="lightGray"/>
+        </w:rPr>
+        <w:t>-</w:t>
+      </w:r>
+      <w:r>
+        <w:rPr>
+          <w:b/>
+          <w:highlight w:val="lightGray"/>
+          <w:lang w:val="en-US"/>
+        </w:rPr>
+        <w:t>staged</w:t>
+      </w:r>
+      <w:r>
+        <w:t>)</w:t>
+      </w:r>
+      <w:r>
+        <w:t xml:space="preserve"> создают отдельные конфиги, но в этот раз разместим его в </w:t>
+      </w:r>
+      <w:r>
+        <w:rPr>
+          <w:lang w:val="en-US"/>
+        </w:rPr>
+        <w:t>package</w:t>
+      </w:r>
+      <w:r>
+        <w:t>.</w:t>
+      </w:r>
+      <w:r>
+        <w:rPr>
+          <w:lang w:val="en-US"/>
+        </w:rPr>
+        <w:t>json</w:t>
+      </w:r>
+    </w:p>
+    <w:p/>
+    <w:p>
       <w:r>
         <w:t>ывмыв</w:t>
       </w:r>
+      <w:r>
+        <w:t>фчфыч</w:t>
+      </w:r>
+    </w:p>
+    <w:p>
+      <w:pPr>
+        <w:rPr>
+          <w:lang w:val="en-US"/>
+        </w:rPr>
+      </w:pPr>
+    </w:p>
+    <w:p>
+      <w:pPr>
+        <w:rPr>
+          <w:lang w:val="en-US"/>
+        </w:rPr>
+      </w:pPr>
     </w:p>
     <w:sectPr>
       <w:pgSz w:w="11906" w:h="16838"/>

</xml_diff>